<commit_message>
Correcting issue with super and subscript in the tex4ht call
</commit_message>
<xml_diff>
--- a/LaTeXtoPDFandMathJax-AMSStressTest.docx
+++ b/LaTeXtoPDFandMathJax-AMSStressTest.docx
@@ -59,7 +59,7 @@
         <w:pStyle w:val="Compact"/>
       </w:pPr>
       <w:r>
-        <w:t xml:space="preserve">May 24, 2017</w:t>
+        <w:t xml:space="preserve">May 25, 2017</w:t>
       </w:r>
     </w:p>
     <w:p>
@@ -31169,7 +31169,7 @@
     </w:lvl>
   </w:abstractNum>
   <w:abstractNum w:abstractNumId="990">
-    <w:nsid w:val="a40b8c64"/>
+    <w:nsid w:val="bdb1a412"/>
     <w:multiLevelType w:val="multilevel"/>
     <w:lvl w:ilvl="0">
       <w:numFmt w:val="bullet"/>
@@ -31250,7 +31250,7 @@
     </w:lvl>
   </w:abstractNum>
   <w:abstractNum w:abstractNumId="991">
-    <w:nsid w:val="5365161b"/>
+    <w:nsid w:val="17b8157e"/>
     <w:multiLevelType w:val="multilevel"/>
     <w:lvl w:ilvl="0">
       <w:numFmt w:val="bullet"/>
@@ -31331,7 +31331,7 @@
     </w:lvl>
   </w:abstractNum>
   <w:abstractNum w:abstractNumId="99201">
-    <w:nsid w:val="53102ac2"/>
+    <w:nsid w:val="48ea8352"/>
     <w:multiLevelType w:val="multilevel"/>
     <w:lvl w:ilvl="0">
       <w:start w:val="1"/>

</xml_diff>